<commit_message>
minor changes to proj-mngr source files
</commit_message>
<xml_diff>
--- a/inputs/proj-mngr.docx
+++ b/inputs/proj-mngr.docx
@@ -1,6 +1,6 @@
 
 <file path=word/document.xml><?xml version="1.0" encoding="utf-8"?>
-<w:document xmlns:wpc="http://schemas.microsoft.com/office/word/2010/wordprocessingCanvas" xmlns:cx="http://schemas.microsoft.com/office/drawing/2014/chartex" xmlns:cx1="http://schemas.microsoft.com/office/drawing/2015/9/8/chartex" xmlns:cx2="http://schemas.microsoft.com/office/drawing/2015/10/21/chartex" xmlns:cx3="http://schemas.microsoft.com/office/drawing/2016/5/9/chartex" xmlns:cx4="http://schemas.microsoft.com/office/drawing/2016/5/10/chartex" xmlns:cx5="http://schemas.microsoft.com/office/drawing/2016/5/11/chartex" xmlns:cx6="http://schemas.microsoft.com/office/drawing/2016/5/12/chartex" xmlns:cx7="http://schemas.microsoft.com/office/drawing/2016/5/13/chartex" xmlns:cx8="http://schemas.microsoft.com/office/drawing/2016/5/14/chartex" xmlns:mc="http://schemas.openxmlformats.org/markup-compatibility/2006" xmlns:aink="http://schemas.microsoft.com/office/drawing/2016/ink" xmlns:am3d="http://schemas.microsoft.com/office/drawing/2017/model3d" xmlns:o="urn:schemas-microsoft-com:office:office" xmlns:oel="http://schemas.microsoft.com/office/2019/extlst" xmlns:r="http://schemas.openxmlformats.org/officeDocument/2006/relationships" xmlns:m="http://schemas.openxmlformats.org/officeDocument/2006/math" xmlns:v="urn:schemas-microsoft-com:vml" xmlns:wp14="http://schemas.microsoft.com/office/word/2010/wordprocessingDrawing" xmlns:wp="http://schemas.openxmlformats.org/drawingml/2006/wordprocessingDrawing" xmlns:w10="urn:schemas-microsoft-com:office:word" xmlns:w="http://schemas.openxmlformats.org/wordprocessingml/2006/main" xmlns:w14="http://schemas.microsoft.com/office/word/2010/wordml" xmlns:w15="http://schemas.microsoft.com/office/word/2012/wordml" xmlns:w16cex="http://schemas.microsoft.com/office/word/2018/wordml/cex" xmlns:w16cid="http://schemas.microsoft.com/office/word/2016/wordml/cid" xmlns:w16="http://schemas.microsoft.com/office/word/2018/wordml" xmlns:w16sdtdh="http://schemas.microsoft.com/office/word/2020/wordml/sdtdatahash" xmlns:w16se="http://schemas.microsoft.com/office/word/2015/wordml/symex" xmlns:wpg="http://schemas.microsoft.com/office/word/2010/wordprocessingGroup" xmlns:wpi="http://schemas.microsoft.com/office/word/2010/wordprocessingInk" xmlns:wne="http://schemas.microsoft.com/office/word/2006/wordml" xmlns:wps="http://schemas.microsoft.com/office/word/2010/wordprocessingShape" mc:Ignorable="w14 w15 w16se w16cid w16 w16cex w16sdtdh wp14">
+<w:document xmlns:wpc="http://schemas.microsoft.com/office/word/2010/wordprocessingCanvas" xmlns:cx="http://schemas.microsoft.com/office/drawing/2014/chartex" xmlns:cx1="http://schemas.microsoft.com/office/drawing/2015/9/8/chartex" xmlns:cx2="http://schemas.microsoft.com/office/drawing/2015/10/21/chartex" xmlns:cx3="http://schemas.microsoft.com/office/drawing/2016/5/9/chartex" xmlns:cx4="http://schemas.microsoft.com/office/drawing/2016/5/10/chartex" xmlns:cx5="http://schemas.microsoft.com/office/drawing/2016/5/11/chartex" xmlns:cx6="http://schemas.microsoft.com/office/drawing/2016/5/12/chartex" xmlns:cx7="http://schemas.microsoft.com/office/drawing/2016/5/13/chartex" xmlns:cx8="http://schemas.microsoft.com/office/drawing/2016/5/14/chartex" xmlns:mc="http://schemas.openxmlformats.org/markup-compatibility/2006" xmlns:aink="http://schemas.microsoft.com/office/drawing/2016/ink" xmlns:am3d="http://schemas.microsoft.com/office/drawing/2017/model3d" xmlns:o="urn:schemas-microsoft-com:office:office" xmlns:oel="http://schemas.microsoft.com/office/2019/extlst" xmlns:r="http://schemas.openxmlformats.org/officeDocument/2006/relationships" xmlns:m="http://schemas.openxmlformats.org/officeDocument/2006/math" xmlns:v="urn:schemas-microsoft-com:vml" xmlns:wp14="http://schemas.microsoft.com/office/word/2010/wordprocessingDrawing" xmlns:wp="http://schemas.openxmlformats.org/drawingml/2006/wordprocessingDrawing" xmlns:w10="urn:schemas-microsoft-com:office:word" xmlns:w="http://schemas.openxmlformats.org/wordprocessingml/2006/main" xmlns:w14="http://schemas.microsoft.com/office/word/2010/wordml" xmlns:w15="http://schemas.microsoft.com/office/word/2012/wordml" xmlns:w16cex="http://schemas.microsoft.com/office/word/2018/wordml/cex" xmlns:w16cid="http://schemas.microsoft.com/office/word/2016/wordml/cid" xmlns:w16="http://schemas.microsoft.com/office/word/2018/wordml" xmlns:w16du="http://schemas.microsoft.com/office/word/2023/wordml/word16du" xmlns:w16sdtdh="http://schemas.microsoft.com/office/word/2020/wordml/sdtdatahash" xmlns:w16se="http://schemas.microsoft.com/office/word/2015/wordml/symex" xmlns:wpg="http://schemas.microsoft.com/office/word/2010/wordprocessingGroup" xmlns:wpi="http://schemas.microsoft.com/office/word/2010/wordprocessingInk" xmlns:wne="http://schemas.microsoft.com/office/word/2006/wordml" xmlns:wps="http://schemas.microsoft.com/office/word/2010/wordprocessingShape" mc:Ignorable="w14 w15 w16se w16cid w16 w16cex w16sdtdh w16du wp14">
   <w:body>
     <w:p>
       <w:pPr>
@@ -40,13 +40,7 @@
         </w:pBdr>
       </w:pPr>
       <w:r>
-        <w:t xml:space="preserve">• </w:t>
-      </w:r>
-      <w:r>
-        <w:t xml:space="preserve">Senior Technical Project Manager / Data Engineer / Data Architect </w:t>
-      </w:r>
-      <w:r>
-        <w:t>•</w:t>
+        <w:t>Senior Technical Project Manager / Data Engineer / Data Architect</w:t>
       </w:r>
     </w:p>
     <w:p>
@@ -199,7 +193,21 @@
           <w:sz w:val="20"/>
           <w:szCs w:val="20"/>
         </w:rPr>
-        <w:t>Jul 2024</w:t>
+        <w:t>Ju</w:t>
+      </w:r>
+      <w:r>
+        <w:rPr>
+          <w:sz w:val="20"/>
+          <w:szCs w:val="20"/>
+        </w:rPr>
+        <w:t>n</w:t>
+      </w:r>
+      <w:r>
+        <w:rPr>
+          <w:sz w:val="20"/>
+          <w:szCs w:val="20"/>
+        </w:rPr>
+        <w:t xml:space="preserve"> 2024</w:t>
       </w:r>
     </w:p>
     <w:p>
@@ -216,13 +224,6 @@
           <w:szCs w:val="20"/>
         </w:rPr>
         <w:t>Senior Data Engineer</w:t>
-      </w:r>
-      <w:r>
-        <w:rPr>
-          <w:sz w:val="20"/>
-          <w:szCs w:val="20"/>
-        </w:rPr>
-        <w:t xml:space="preserve"> / Data Architect</w:t>
       </w:r>
     </w:p>
     <w:p>
@@ -477,13 +478,6 @@
           <w:szCs w:val="20"/>
         </w:rPr>
         <w:t>Senior Data Engineer</w:t>
-      </w:r>
-      <w:r>
-        <w:rPr>
-          <w:sz w:val="20"/>
-          <w:szCs w:val="20"/>
-        </w:rPr>
-        <w:t xml:space="preserve"> / Data Architect</w:t>
       </w:r>
     </w:p>
     <w:p>
@@ -867,21 +861,7 @@
           <w:sz w:val="20"/>
           <w:szCs w:val="20"/>
         </w:rPr>
-        <w:t xml:space="preserve">Senior Data Engineer </w:t>
-      </w:r>
-      <w:r>
-        <w:rPr>
-          <w:sz w:val="20"/>
-          <w:szCs w:val="20"/>
-        </w:rPr>
-        <w:t xml:space="preserve">/ </w:t>
-      </w:r>
-      <w:r>
-        <w:rPr>
-          <w:sz w:val="20"/>
-          <w:szCs w:val="20"/>
-        </w:rPr>
-        <w:t>Data Scientist</w:t>
+        <w:t>Senior Data Engineer</w:t>
       </w:r>
     </w:p>
     <w:p>
@@ -1287,7 +1267,14 @@
           <w:sz w:val="20"/>
           <w:szCs w:val="20"/>
         </w:rPr>
-        <w:t>Senior Data Scientist / Data Architect</w:t>
+        <w:t xml:space="preserve">Senior Data </w:t>
+      </w:r>
+      <w:r>
+        <w:rPr>
+          <w:sz w:val="20"/>
+          <w:szCs w:val="20"/>
+        </w:rPr>
+        <w:t>Engineer</w:t>
       </w:r>
     </w:p>
     <w:p>
@@ -1677,21 +1664,7 @@
           <w:sz w:val="20"/>
           <w:szCs w:val="20"/>
         </w:rPr>
-        <w:t xml:space="preserve">Senior Data Engineer </w:t>
-      </w:r>
-      <w:r>
-        <w:rPr>
-          <w:sz w:val="20"/>
-          <w:szCs w:val="20"/>
-        </w:rPr>
-        <w:t xml:space="preserve">/ </w:t>
-      </w:r>
-      <w:r>
-        <w:rPr>
-          <w:sz w:val="20"/>
-          <w:szCs w:val="20"/>
-        </w:rPr>
-        <w:t>Data Scientist</w:t>
+        <w:t>Senior Data Engineer</w:t>
       </w:r>
     </w:p>
     <w:p>
@@ -2252,28 +2225,7 @@
           <w:sz w:val="20"/>
           <w:szCs w:val="20"/>
         </w:rPr>
-        <w:t xml:space="preserve">Senior Data Engineer </w:t>
-      </w:r>
-      <w:r>
-        <w:rPr>
-          <w:sz w:val="20"/>
-          <w:szCs w:val="20"/>
-        </w:rPr>
-        <w:t xml:space="preserve">/ </w:t>
-      </w:r>
-      <w:r>
-        <w:rPr>
-          <w:sz w:val="20"/>
-          <w:szCs w:val="20"/>
-        </w:rPr>
-        <w:t xml:space="preserve">Data </w:t>
-      </w:r>
-      <w:r>
-        <w:rPr>
-          <w:sz w:val="20"/>
-          <w:szCs w:val="20"/>
-        </w:rPr>
-        <w:t>Architect</w:t>
+        <w:t>Senior Data Engineer</w:t>
       </w:r>
     </w:p>
     <w:p>
@@ -3463,9 +3415,6 @@
         </w:rPr>
       </w:pPr>
       <w:r>
-        <w:t xml:space="preserve">• </w:t>
-      </w:r>
-      <w:r>
         <w:rPr>
           <w:sz w:val="20"/>
           <w:szCs w:val="20"/>
@@ -3543,9 +3492,6 @@
         </w:rPr>
       </w:pPr>
       <w:r>
-        <w:t xml:space="preserve">• </w:t>
-      </w:r>
-      <w:r>
         <w:rPr>
           <w:sz w:val="20"/>
           <w:szCs w:val="20"/>
@@ -3620,9 +3566,6 @@
           <w:szCs w:val="20"/>
         </w:rPr>
       </w:pPr>
-      <w:r>
-        <w:t xml:space="preserve">• </w:t>
-      </w:r>
       <w:r>
         <w:rPr>
           <w:sz w:val="20"/>
@@ -3919,39 +3862,7 @@
           <w:sz w:val="20"/>
           <w:szCs w:val="20"/>
         </w:rPr>
-        <w:t xml:space="preserve">AWS Architecture • Amazon S3 • DBT • Glue • Glue Catalog • Lambdas • Step Functions • Kinesis Data Streams • Kafka • SQS • SNS • SMS • EC2 • Redshift • DynamoDB • SimpleDB • </w:t>
-      </w:r>
-      <w:proofErr w:type="spellStart"/>
-      <w:r>
-        <w:rPr>
-          <w:sz w:val="20"/>
-          <w:szCs w:val="20"/>
-        </w:rPr>
-        <w:t>ElastiCache</w:t>
-      </w:r>
-      <w:proofErr w:type="spellEnd"/>
-      <w:r>
-        <w:rPr>
-          <w:sz w:val="20"/>
-          <w:szCs w:val="20"/>
-        </w:rPr>
-        <w:t xml:space="preserve"> • Aurora • Databricks Medallion Architecture • Delta Lake • Databricks Lakehouse • CloudFormation • Docker • Kubernetes • ECR • ECS • EKS • Fargate • Data Pipeline • PySpark • EMR • AWS Migration Service • SQL • Python • Java • Airflow • Git • REST API • CI/CD • Jenkins • GitHub Actions • Unit Testing • Integration Testing • SageMaker • GitHub • Bitbucket • PostgreSQL • Oracle • MS SQL Server • Machine Learning • Regression • Classification • CNN • Clustering • Dimensionality Reduction • PCA • RAG • Encoding • </w:t>
-      </w:r>
-      <w:proofErr w:type="spellStart"/>
-      <w:r>
-        <w:rPr>
-          <w:sz w:val="20"/>
-          <w:szCs w:val="20"/>
-        </w:rPr>
-        <w:t>MSProject</w:t>
-      </w:r>
-      <w:proofErr w:type="spellEnd"/>
-      <w:r>
-        <w:rPr>
-          <w:sz w:val="20"/>
-          <w:szCs w:val="20"/>
-        </w:rPr>
-        <w:t xml:space="preserve"> • Visio • Office 365 • Agile Scrum SDLC • Scheduling • Budgets • Milestones • Risk Mitigation • Stakeholder Management • Resource Allocation • Leadership • Tutoring • Team Building • Offshore Management • Cybersecurity • DataDog • CloudWatch • Confluence </w:t>
+        <w:t xml:space="preserve">AWS Architecture • Amazon S3 • DBT • Glue • Glue Catalog • Lambdas • Step Functions • Kinesis Data Streams • Kafka • SQS • SNS • SMS • EC2 • Redshift • DynamoDB • SimpleDB • ElastiCache • Aurora • Databricks Medallion Architecture • Delta Lake • Databricks Lakehouse • CloudFormation • Docker • Kubernetes • ECR • ECS • EKS • Fargate • Data Pipeline • PySpark • EMR • AWS Migration Service • SQL • Python • Java • Airflow • Git • REST API • CI/CD • Jenkins • GitHub Actions • Unit Testing • Integration Testing • SageMaker • GitHub • Bitbucket • PostgreSQL • Oracle • MS SQL Server • Machine Learning • Regression • Classification • CNN • Clustering • Dimensionality Reduction • PCA • RAG • Encoding • MSProject • Visio • Office 365 • Agile Scrum SDLC • Scheduling • Budgets • Milestones • Risk Mitigation • Stakeholder Management • Resource Allocation • Leadership • Tutoring • Team Building • Offshore Management • Cybersecurity • DataDog • CloudWatch • Confluence </w:t>
       </w:r>
       <w:r>
         <w:rPr>
@@ -4010,7 +3921,7 @@
 </file>
 
 <file path=word/numbering.xml><?xml version="1.0" encoding="utf-8"?>
-<w:numbering xmlns:wpc="http://schemas.microsoft.com/office/word/2010/wordprocessingCanvas" xmlns:cx="http://schemas.microsoft.com/office/drawing/2014/chartex" xmlns:cx1="http://schemas.microsoft.com/office/drawing/2015/9/8/chartex" xmlns:cx2="http://schemas.microsoft.com/office/drawing/2015/10/21/chartex" xmlns:cx3="http://schemas.microsoft.com/office/drawing/2016/5/9/chartex" xmlns:cx4="http://schemas.microsoft.com/office/drawing/2016/5/10/chartex" xmlns:cx5="http://schemas.microsoft.com/office/drawing/2016/5/11/chartex" xmlns:cx6="http://schemas.microsoft.com/office/drawing/2016/5/12/chartex" xmlns:cx7="http://schemas.microsoft.com/office/drawing/2016/5/13/chartex" xmlns:cx8="http://schemas.microsoft.com/office/drawing/2016/5/14/chartex" xmlns:mc="http://schemas.openxmlformats.org/markup-compatibility/2006" xmlns:aink="http://schemas.microsoft.com/office/drawing/2016/ink" xmlns:am3d="http://schemas.microsoft.com/office/drawing/2017/model3d" xmlns:o="urn:schemas-microsoft-com:office:office" xmlns:oel="http://schemas.microsoft.com/office/2019/extlst" xmlns:r="http://schemas.openxmlformats.org/officeDocument/2006/relationships" xmlns:m="http://schemas.openxmlformats.org/officeDocument/2006/math" xmlns:v="urn:schemas-microsoft-com:vml" xmlns:wp14="http://schemas.microsoft.com/office/word/2010/wordprocessingDrawing" xmlns:wp="http://schemas.openxmlformats.org/drawingml/2006/wordprocessingDrawing" xmlns:w10="urn:schemas-microsoft-com:office:word" xmlns:w="http://schemas.openxmlformats.org/wordprocessingml/2006/main" xmlns:w14="http://schemas.microsoft.com/office/word/2010/wordml" xmlns:w15="http://schemas.microsoft.com/office/word/2012/wordml" xmlns:w16cex="http://schemas.microsoft.com/office/word/2018/wordml/cex" xmlns:w16cid="http://schemas.microsoft.com/office/word/2016/wordml/cid" xmlns:w16="http://schemas.microsoft.com/office/word/2018/wordml" xmlns:w16sdtdh="http://schemas.microsoft.com/office/word/2020/wordml/sdtdatahash" xmlns:w16se="http://schemas.microsoft.com/office/word/2015/wordml/symex" xmlns:wpg="http://schemas.microsoft.com/office/word/2010/wordprocessingGroup" xmlns:wpi="http://schemas.microsoft.com/office/word/2010/wordprocessingInk" xmlns:wne="http://schemas.microsoft.com/office/word/2006/wordml" xmlns:wps="http://schemas.microsoft.com/office/word/2010/wordprocessingShape" mc:Ignorable="w14 w15 w16se w16cid w16 w16cex w16sdtdh wp14">
+<w:numbering xmlns:wpc="http://schemas.microsoft.com/office/word/2010/wordprocessingCanvas" xmlns:cx="http://schemas.microsoft.com/office/drawing/2014/chartex" xmlns:cx1="http://schemas.microsoft.com/office/drawing/2015/9/8/chartex" xmlns:cx2="http://schemas.microsoft.com/office/drawing/2015/10/21/chartex" xmlns:cx3="http://schemas.microsoft.com/office/drawing/2016/5/9/chartex" xmlns:cx4="http://schemas.microsoft.com/office/drawing/2016/5/10/chartex" xmlns:cx5="http://schemas.microsoft.com/office/drawing/2016/5/11/chartex" xmlns:cx6="http://schemas.microsoft.com/office/drawing/2016/5/12/chartex" xmlns:cx7="http://schemas.microsoft.com/office/drawing/2016/5/13/chartex" xmlns:cx8="http://schemas.microsoft.com/office/drawing/2016/5/14/chartex" xmlns:mc="http://schemas.openxmlformats.org/markup-compatibility/2006" xmlns:aink="http://schemas.microsoft.com/office/drawing/2016/ink" xmlns:am3d="http://schemas.microsoft.com/office/drawing/2017/model3d" xmlns:o="urn:schemas-microsoft-com:office:office" xmlns:oel="http://schemas.microsoft.com/office/2019/extlst" xmlns:r="http://schemas.openxmlformats.org/officeDocument/2006/relationships" xmlns:m="http://schemas.openxmlformats.org/officeDocument/2006/math" xmlns:v="urn:schemas-microsoft-com:vml" xmlns:wp14="http://schemas.microsoft.com/office/word/2010/wordprocessingDrawing" xmlns:wp="http://schemas.openxmlformats.org/drawingml/2006/wordprocessingDrawing" xmlns:w10="urn:schemas-microsoft-com:office:word" xmlns:w="http://schemas.openxmlformats.org/wordprocessingml/2006/main" xmlns:w14="http://schemas.microsoft.com/office/word/2010/wordml" xmlns:w15="http://schemas.microsoft.com/office/word/2012/wordml" xmlns:w16cex="http://schemas.microsoft.com/office/word/2018/wordml/cex" xmlns:w16cid="http://schemas.microsoft.com/office/word/2016/wordml/cid" xmlns:w16="http://schemas.microsoft.com/office/word/2018/wordml" xmlns:w16du="http://schemas.microsoft.com/office/word/2023/wordml/word16du" xmlns:w16sdtdh="http://schemas.microsoft.com/office/word/2020/wordml/sdtdatahash" xmlns:w16se="http://schemas.microsoft.com/office/word/2015/wordml/symex" xmlns:wpg="http://schemas.microsoft.com/office/word/2010/wordprocessingGroup" xmlns:wpi="http://schemas.microsoft.com/office/word/2010/wordprocessingInk" xmlns:wne="http://schemas.microsoft.com/office/word/2006/wordml" xmlns:wps="http://schemas.microsoft.com/office/word/2010/wordprocessingShape" mc:Ignorable="w14 w15 w16se w16cid w16 w16cex w16sdtdh w16du wp14">
   <w:abstractNum w:abstractNumId="0" w15:restartNumberingAfterBreak="0">
     <w:nsid w:val="FFFFFF7C"/>
     <w:multiLevelType w:val="singleLevel"/>
@@ -4943,7 +4854,7 @@
 </file>
 
 <file path=word/styles.xml><?xml version="1.0" encoding="utf-8"?>
-<w:styles xmlns:mc="http://schemas.openxmlformats.org/markup-compatibility/2006" xmlns:r="http://schemas.openxmlformats.org/officeDocument/2006/relationships" xmlns:w="http://schemas.openxmlformats.org/wordprocessingml/2006/main" xmlns:w14="http://schemas.microsoft.com/office/word/2010/wordml" xmlns:w15="http://schemas.microsoft.com/office/word/2012/wordml" xmlns:w16cex="http://schemas.microsoft.com/office/word/2018/wordml/cex" xmlns:w16cid="http://schemas.microsoft.com/office/word/2016/wordml/cid" xmlns:w16="http://schemas.microsoft.com/office/word/2018/wordml" xmlns:w16sdtdh="http://schemas.microsoft.com/office/word/2020/wordml/sdtdatahash" xmlns:w16se="http://schemas.microsoft.com/office/word/2015/wordml/symex" mc:Ignorable="w14 w15 w16se w16cid w16 w16cex w16sdtdh">
+<w:styles xmlns:mc="http://schemas.openxmlformats.org/markup-compatibility/2006" xmlns:r="http://schemas.openxmlformats.org/officeDocument/2006/relationships" xmlns:w="http://schemas.openxmlformats.org/wordprocessingml/2006/main" xmlns:w14="http://schemas.microsoft.com/office/word/2010/wordml" xmlns:w15="http://schemas.microsoft.com/office/word/2012/wordml" xmlns:w16cex="http://schemas.microsoft.com/office/word/2018/wordml/cex" xmlns:w16cid="http://schemas.microsoft.com/office/word/2016/wordml/cid" xmlns:w16="http://schemas.microsoft.com/office/word/2018/wordml" xmlns:w16du="http://schemas.microsoft.com/office/word/2023/wordml/word16du" xmlns:w16sdtdh="http://schemas.microsoft.com/office/word/2020/wordml/sdtdatahash" xmlns:w16se="http://schemas.microsoft.com/office/word/2015/wordml/symex" mc:Ignorable="w14 w15 w16se w16cid w16 w16cex w16sdtdh w16du">
   <w:docDefaults>
     <w:rPrDefault>
       <w:rPr>

</xml_diff>